<commit_message>
Finished first part, started second part.
</commit_message>
<xml_diff>
--- a/01-Eiffel.docx
+++ b/01-Eiffel.docx
@@ -94,6 +94,12 @@
         </w:rPr>
         <w:t xml:space="preserve"> Peut-être la caractéristique la plus inhabituelle est </w:t>
       </w:r>
+      <w:r>
+        <w:rPr>
+          <w:lang w:val="fr-FR"/>
+        </w:rPr>
+        <w:t xml:space="preserve">« la conception par contrat ». </w:t>
+      </w:r>
     </w:p>
     <w:p>
       <w:pPr>
@@ -106,8 +112,116 @@
         <w:rPr>
           <w:lang w:val="fr-FR"/>
         </w:rPr>
+        <w:t>La conception par contrat</w:t>
+      </w:r>
+    </w:p>
+    <w:p>
+      <w:pPr>
+        <w:rPr>
+          <w:lang w:val="fr-FR"/>
+        </w:rPr>
+      </w:pPr>
+      <w:r>
+        <w:rPr>
+          <w:lang w:val="fr-FR"/>
+        </w:rPr>
+        <w:t>Très souvent, lorsque les informaticiens veulent prouver qu’un algorithme est correct, ils utilisent les « préconditions », les « </w:t>
+      </w:r>
+      <w:proofErr w:type="spellStart"/>
+      <w:r>
+        <w:rPr>
+          <w:lang w:val="fr-FR"/>
+        </w:rPr>
+        <w:t>postconditions</w:t>
+      </w:r>
+      <w:proofErr w:type="spellEnd"/>
+      <w:r>
+        <w:rPr>
+          <w:lang w:val="fr-FR"/>
+        </w:rPr>
+        <w:t> » et les « invariants ». Si on examine</w:t>
+      </w:r>
+      <w:r>
+        <w:rPr>
+          <w:lang w:val="fr-FR"/>
+        </w:rPr>
+        <w:t xml:space="preserve"> un fragment de code, u</w:t>
+      </w:r>
+      <w:r>
+        <w:rPr>
+          <w:lang w:val="fr-FR"/>
+        </w:rPr>
+        <w:t xml:space="preserve">ne précondition </w:t>
+      </w:r>
+      <w:r>
+        <w:rPr>
+          <w:lang w:val="fr-FR"/>
+        </w:rPr>
+        <w:t xml:space="preserve">est un fait qui doit être vrai juste avant l’exécution du code. De même, une </w:t>
+      </w:r>
+      <w:proofErr w:type="spellStart"/>
+      <w:r>
+        <w:rPr>
+          <w:lang w:val="fr-FR"/>
+        </w:rPr>
+        <w:t>postcondition</w:t>
+      </w:r>
+      <w:proofErr w:type="spellEnd"/>
+      <w:r>
+        <w:rPr>
+          <w:lang w:val="fr-FR"/>
+        </w:rPr>
+        <w:t xml:space="preserve"> doit être vrai juste après l’exécution. Un invariant doit être vrai en tout temps.</w:t>
+      </w:r>
+    </w:p>
+    <w:p>
+      <w:pPr>
+        <w:rPr>
+          <w:lang w:val="fr-FR"/>
+        </w:rPr>
+      </w:pPr>
+      <w:r>
+        <w:rPr>
+          <w:lang w:val="fr-FR"/>
+        </w:rPr>
+        <w:t xml:space="preserve">La plupart des langages n’encodent pas </w:t>
+      </w:r>
+      <w:r>
+        <w:rPr>
+          <w:lang w:val="fr-FR"/>
+        </w:rPr>
+        <w:tab/>
+        <w:t>ces conce</w:t>
+      </w:r>
+      <w:r>
+        <w:rPr>
+          <w:lang w:val="fr-FR"/>
+        </w:rPr>
+        <w:t xml:space="preserve">pts mathématiques, mais Eiffel en encourage. </w:t>
+      </w:r>
+    </w:p>
+    <w:p>
+      <w:pPr>
+        <w:rPr>
+          <w:lang w:val="fr-FR"/>
+        </w:rPr>
+      </w:pPr>
+    </w:p>
+    <w:p>
+      <w:pPr>
+        <w:pStyle w:val="Heading1"/>
+        <w:rPr>
+          <w:lang w:val="fr-FR"/>
+        </w:rPr>
+      </w:pPr>
+      <w:proofErr w:type="spellStart"/>
+      <w:r>
+        <w:rPr>
+          <w:lang w:val="fr-FR"/>
+        </w:rPr>
         <w:t>Glossary</w:t>
       </w:r>
+      <w:proofErr w:type="spellEnd"/>
     </w:p>
     <w:p>
       <w:pPr>
@@ -116,30 +230,34 @@
           <w:lang w:val="fr-FR"/>
         </w:rPr>
       </w:pPr>
+      <w:proofErr w:type="spellStart"/>
       <w:r>
         <w:rPr>
           <w:lang w:val="fr-FR"/>
         </w:rPr>
         <w:t>Reusability</w:t>
       </w:r>
-      <w:r>
-        <w:rPr>
-          <w:lang w:val="fr-FR"/>
-        </w:rPr>
-        <w:tab/>
-      </w:r>
-      <w:r>
-        <w:rPr>
-          <w:lang w:val="fr-FR"/>
-        </w:rPr>
-        <w:tab/>
-      </w:r>
+      <w:proofErr w:type="spellEnd"/>
+      <w:r>
+        <w:rPr>
+          <w:lang w:val="fr-FR"/>
+        </w:rPr>
+        <w:tab/>
+      </w:r>
+      <w:r>
+        <w:rPr>
+          <w:lang w:val="fr-FR"/>
+        </w:rPr>
+        <w:tab/>
+      </w:r>
+      <w:bookmarkStart w:id="0" w:name="_GoBack"/>
       <w:r>
         <w:rPr>
           <w:lang w:val="fr-FR"/>
         </w:rPr>
         <w:t>réutilisabilité</w:t>
       </w:r>
+      <w:bookmarkEnd w:id="0"/>
     </w:p>
     <w:p>
       <w:pPr>
@@ -148,12 +266,14 @@
           <w:lang w:val="fr-FR"/>
         </w:rPr>
       </w:pPr>
+      <w:proofErr w:type="spellStart"/>
       <w:r>
         <w:rPr>
           <w:lang w:val="fr-FR"/>
         </w:rPr>
         <w:t>Extensibility</w:t>
       </w:r>
+      <w:proofErr w:type="spellEnd"/>
       <w:r>
         <w:rPr>
           <w:lang w:val="fr-FR"/>
@@ -180,12 +300,14 @@
           <w:lang w:val="fr-FR"/>
         </w:rPr>
       </w:pPr>
+      <w:proofErr w:type="spellStart"/>
       <w:r>
         <w:rPr>
           <w:lang w:val="fr-FR"/>
         </w:rPr>
         <w:t>Efficiency</w:t>
       </w:r>
+      <w:proofErr w:type="spellEnd"/>
       <w:r>
         <w:rPr>
           <w:lang w:val="fr-FR"/>
@@ -218,12 +340,14 @@
           <w:lang w:val="fr-FR"/>
         </w:rPr>
       </w:pPr>
+      <w:proofErr w:type="spellStart"/>
       <w:r>
         <w:rPr>
           <w:lang w:val="fr-FR"/>
         </w:rPr>
         <w:t>Libraries</w:t>
       </w:r>
+      <w:proofErr w:type="spellEnd"/>
       <w:r>
         <w:rPr>
           <w:lang w:val="fr-FR"/>
@@ -245,12 +369,14 @@
           <w:lang w:val="fr-FR"/>
         </w:rPr>
       </w:pPr>
+      <w:proofErr w:type="spellStart"/>
       <w:r>
         <w:rPr>
           <w:lang w:val="fr-FR"/>
         </w:rPr>
         <w:t>Reliability</w:t>
       </w:r>
+      <w:proofErr w:type="spellEnd"/>
       <w:r>
         <w:rPr>
           <w:lang w:val="fr-FR"/>
@@ -272,12 +398,28 @@
           <w:lang w:val="fr-FR"/>
         </w:rPr>
       </w:pPr>
-      <w:r>
-        <w:rPr>
-          <w:lang w:val="fr-FR"/>
-        </w:rPr>
-        <w:t>Calling function</w:t>
-      </w:r>
+      <w:proofErr w:type="spellStart"/>
+      <w:r>
+        <w:rPr>
+          <w:lang w:val="fr-FR"/>
+        </w:rPr>
+        <w:t>Calling</w:t>
+      </w:r>
+      <w:proofErr w:type="spellEnd"/>
+      <w:r>
+        <w:rPr>
+          <w:lang w:val="fr-FR"/>
+        </w:rPr>
+        <w:t xml:space="preserve"> </w:t>
+      </w:r>
+      <w:proofErr w:type="spellStart"/>
+      <w:r>
+        <w:rPr>
+          <w:lang w:val="fr-FR"/>
+        </w:rPr>
+        <w:t>function</w:t>
+      </w:r>
+      <w:proofErr w:type="spellEnd"/>
       <w:r>
         <w:rPr>
           <w:lang w:val="fr-FR"/>
@@ -305,12 +447,28 @@
           <w:lang w:val="fr-FR"/>
         </w:rPr>
       </w:pPr>
-      <w:r>
-        <w:rPr>
-          <w:lang w:val="fr-FR"/>
-        </w:rPr>
-        <w:t>Called function</w:t>
-      </w:r>
+      <w:proofErr w:type="spellStart"/>
+      <w:r>
+        <w:rPr>
+          <w:lang w:val="fr-FR"/>
+        </w:rPr>
+        <w:t>Called</w:t>
+      </w:r>
+      <w:proofErr w:type="spellEnd"/>
+      <w:r>
+        <w:rPr>
+          <w:lang w:val="fr-FR"/>
+        </w:rPr>
+        <w:t xml:space="preserve"> </w:t>
+      </w:r>
+      <w:proofErr w:type="spellStart"/>
+      <w:r>
+        <w:rPr>
+          <w:lang w:val="fr-FR"/>
+        </w:rPr>
+        <w:t>function</w:t>
+      </w:r>
+      <w:proofErr w:type="spellEnd"/>
       <w:r>
         <w:rPr>
           <w:lang w:val="fr-FR"/>
@@ -363,8 +521,16 @@
         <w:rPr>
           <w:lang w:val="fr-FR"/>
         </w:rPr>
-        <w:t>Design by contract</w:t>
-      </w:r>
+        <w:t xml:space="preserve">Design by </w:t>
+      </w:r>
+      <w:proofErr w:type="spellStart"/>
+      <w:r>
+        <w:rPr>
+          <w:lang w:val="fr-FR"/>
+        </w:rPr>
+        <w:t>contract</w:t>
+      </w:r>
+      <w:proofErr w:type="spellEnd"/>
       <w:r>
         <w:rPr>
           <w:lang w:val="fr-FR"/>
@@ -372,8 +538,144 @@
         <w:tab/>
         <w:t>la conception par contrat</w:t>
       </w:r>
-      <w:bookmarkStart w:id="0" w:name="_GoBack"/>
-      <w:bookmarkEnd w:id="0"/>
+    </w:p>
+    <w:p>
+      <w:pPr>
+        <w:pStyle w:val="NoSpacing"/>
+        <w:rPr>
+          <w:lang w:val="fr-FR"/>
+        </w:rPr>
+      </w:pPr>
+      <w:proofErr w:type="spellStart"/>
+      <w:r>
+        <w:rPr>
+          <w:lang w:val="fr-FR"/>
+        </w:rPr>
+        <w:t>Generic</w:t>
+      </w:r>
+      <w:proofErr w:type="spellEnd"/>
+      <w:r>
+        <w:rPr>
+          <w:lang w:val="fr-FR"/>
+        </w:rPr>
+        <w:t xml:space="preserve"> classes</w:t>
+      </w:r>
+      <w:r>
+        <w:rPr>
+          <w:lang w:val="fr-FR"/>
+        </w:rPr>
+        <w:tab/>
+      </w:r>
+      <w:r>
+        <w:rPr>
+          <w:lang w:val="fr-FR"/>
+        </w:rPr>
+        <w:tab/>
+        <w:t>les classes génériques</w:t>
+      </w:r>
+    </w:p>
+    <w:p>
+      <w:pPr>
+        <w:pStyle w:val="NoSpacing"/>
+        <w:rPr>
+          <w:lang w:val="fr-FR"/>
+        </w:rPr>
+      </w:pPr>
+      <w:proofErr w:type="spellStart"/>
+      <w:r>
+        <w:rPr>
+          <w:lang w:val="fr-FR"/>
+        </w:rPr>
+        <w:t>Inheritance</w:t>
+      </w:r>
+      <w:proofErr w:type="spellEnd"/>
+      <w:r>
+        <w:rPr>
+          <w:lang w:val="fr-FR"/>
+        </w:rPr>
+        <w:tab/>
+      </w:r>
+      <w:r>
+        <w:rPr>
+          <w:lang w:val="fr-FR"/>
+        </w:rPr>
+        <w:tab/>
+        <w:t>l’héritage</w:t>
+      </w:r>
+    </w:p>
+    <w:p>
+      <w:pPr>
+        <w:pStyle w:val="NoSpacing"/>
+        <w:rPr>
+          <w:lang w:val="fr-FR"/>
+        </w:rPr>
+      </w:pPr>
+      <w:proofErr w:type="spellStart"/>
+      <w:r>
+        <w:rPr>
+          <w:lang w:val="fr-FR"/>
+        </w:rPr>
+        <w:t>Precondition</w:t>
+      </w:r>
+      <w:proofErr w:type="spellEnd"/>
+      <w:r>
+        <w:rPr>
+          <w:lang w:val="fr-FR"/>
+        </w:rPr>
+        <w:tab/>
+      </w:r>
+      <w:r>
+        <w:rPr>
+          <w:lang w:val="fr-FR"/>
+        </w:rPr>
+        <w:tab/>
+        <w:t>la précondition</w:t>
+      </w:r>
+    </w:p>
+    <w:p>
+      <w:pPr>
+        <w:pStyle w:val="NoSpacing"/>
+        <w:rPr>
+          <w:lang w:val="fr-FR"/>
+        </w:rPr>
+      </w:pPr>
+      <w:proofErr w:type="spellStart"/>
+      <w:r>
+        <w:rPr>
+          <w:lang w:val="fr-FR"/>
+        </w:rPr>
+        <w:t>Postcondition</w:t>
+      </w:r>
+      <w:proofErr w:type="spellEnd"/>
+      <w:r>
+        <w:rPr>
+          <w:lang w:val="fr-FR"/>
+        </w:rPr>
+        <w:tab/>
+      </w:r>
+      <w:r>
+        <w:rPr>
+          <w:lang w:val="fr-FR"/>
+        </w:rPr>
+        <w:tab/>
+        <w:t xml:space="preserve">la </w:t>
+      </w:r>
+      <w:proofErr w:type="spellStart"/>
+      <w:r>
+        <w:rPr>
+          <w:lang w:val="fr-FR"/>
+        </w:rPr>
+        <w:t>postcondition</w:t>
+      </w:r>
+      <w:proofErr w:type="spellEnd"/>
+    </w:p>
+    <w:p>
+      <w:pPr>
+        <w:pStyle w:val="NoSpacing"/>
+        <w:rPr>
+          <w:lang w:val="fr-FR"/>
+        </w:rPr>
+      </w:pPr>
     </w:p>
     <w:sectPr>
       <w:pgSz w:w="11906" w:h="16838"/>

</xml_diff>